<commit_message>
Hoja de esfuerzos, modificacion Lecciones Aprendidas.docx, Lecciones Aprendidas.pdf
</commit_message>
<xml_diff>
--- a/team/Lecciones Aprendidas.docx
+++ b/team/Lecciones Aprendidas.docx
@@ -35,6 +35,14 @@
           <w:szCs w:val="24"/>
         </w:rPr>
       </w:pPr>
+      <w:r>
+        <w:rPr>
+          <w:rFonts w:ascii="Helvetica" w:hAnsi="Helvetica" w:cs="Helvetica"/>
+          <w:sz w:val="24"/>
+          <w:szCs w:val="24"/>
+        </w:rPr>
+        <w:t xml:space="preserve">Aprender a usar el gestor de versiones </w:t>
+      </w:r>
       <w:proofErr w:type="spellStart"/>
       <w:r>
         <w:rPr>
@@ -42,7 +50,7 @@
           <w:sz w:val="24"/>
           <w:szCs w:val="24"/>
         </w:rPr>
-        <w:t>Git</w:t>
+        <w:t>github</w:t>
       </w:r>
       <w:proofErr w:type="spellEnd"/>
       <w:r>
@@ -51,18 +59,8 @@
           <w:sz w:val="24"/>
           <w:szCs w:val="24"/>
         </w:rPr>
-        <w:t xml:space="preserve"> </w:t>
-      </w:r>
-      <w:proofErr w:type="spellStart"/>
-      <w:r>
-        <w:rPr>
-          <w:rFonts w:ascii="Helvetica" w:hAnsi="Helvetica" w:cs="Helvetica"/>
-          <w:sz w:val="24"/>
-          <w:szCs w:val="24"/>
-        </w:rPr>
-        <w:t>hub</w:t>
-      </w:r>
-      <w:proofErr w:type="spellEnd"/>
+        <w:t xml:space="preserve"> para poner llevar a cabo el proyecto en paralelo con todos los miembros del equipo.</w:t>
+      </w:r>
     </w:p>
     <w:p>
       <w:pPr>
@@ -77,23 +75,13 @@
           <w:szCs w:val="24"/>
         </w:rPr>
       </w:pPr>
-      <w:proofErr w:type="spellStart"/>
-      <w:r>
-        <w:rPr>
-          <w:rFonts w:ascii="Helvetica" w:hAnsi="Helvetica" w:cs="Helvetica"/>
-          <w:sz w:val="24"/>
-          <w:szCs w:val="24"/>
-        </w:rPr>
-        <w:t>Planificacion</w:t>
-      </w:r>
-      <w:proofErr w:type="spellEnd"/>
-      <w:r>
-        <w:rPr>
-          <w:rFonts w:ascii="Helvetica" w:hAnsi="Helvetica" w:cs="Helvetica"/>
-          <w:sz w:val="24"/>
-          <w:szCs w:val="24"/>
-        </w:rPr>
-        <w:t xml:space="preserve"> del proyecto</w:t>
+      <w:r>
+        <w:rPr>
+          <w:rFonts w:ascii="Helvetica" w:hAnsi="Helvetica" w:cs="Helvetica"/>
+          <w:sz w:val="24"/>
+          <w:szCs w:val="24"/>
+        </w:rPr>
+        <w:t>Aprender a planificar un proyecto correctamente en lo referido a las distintas fases y tareas que cada uno de los miembros debe hacer durante la realización del mismo.</w:t>
       </w:r>
     </w:p>
     <w:p>
@@ -115,7 +103,7 @@
           <w:sz w:val="24"/>
           <w:szCs w:val="24"/>
         </w:rPr>
-        <w:t>Trabajo colectivo/ en equipo</w:t>
+        <w:t>Organización del trabajo en equipo, con las correspondientes reuniones y actas de las mismas.</w:t>
       </w:r>
     </w:p>
     <w:p>
@@ -131,6 +119,14 @@
           <w:szCs w:val="24"/>
         </w:rPr>
       </w:pPr>
+      <w:r>
+        <w:rPr>
+          <w:rFonts w:ascii="Helvetica" w:hAnsi="Helvetica" w:cs="Helvetica"/>
+          <w:sz w:val="24"/>
+          <w:szCs w:val="24"/>
+        </w:rPr>
+        <w:t xml:space="preserve">Uso de </w:t>
+      </w:r>
       <w:proofErr w:type="spellStart"/>
       <w:r>
         <w:rPr>
@@ -138,9 +134,35 @@
           <w:sz w:val="24"/>
           <w:szCs w:val="24"/>
         </w:rPr>
-        <w:t>Netbeans</w:t>
+        <w:t>netbeans</w:t>
       </w:r>
       <w:proofErr w:type="spellEnd"/>
+      <w:r>
+        <w:rPr>
+          <w:rFonts w:ascii="Helvetica" w:hAnsi="Helvetica" w:cs="Helvetica"/>
+          <w:sz w:val="24"/>
+          <w:szCs w:val="24"/>
+        </w:rPr>
+        <w:t xml:space="preserve">, </w:t>
+      </w:r>
+      <w:proofErr w:type="spellStart"/>
+      <w:r>
+        <w:rPr>
+          <w:rFonts w:ascii="Helvetica" w:hAnsi="Helvetica" w:cs="Helvetica"/>
+          <w:sz w:val="24"/>
+          <w:szCs w:val="24"/>
+        </w:rPr>
+        <w:t>framework</w:t>
+      </w:r>
+      <w:proofErr w:type="spellEnd"/>
+      <w:r>
+        <w:rPr>
+          <w:rFonts w:ascii="Helvetica" w:hAnsi="Helvetica" w:cs="Helvetica"/>
+          <w:sz w:val="24"/>
+          <w:szCs w:val="24"/>
+        </w:rPr>
+        <w:t xml:space="preserve"> que facilita el desarrollo de las interfaces necesitadas en la implementación del proyecto.</w:t>
+      </w:r>
     </w:p>
     <w:p>
       <w:pPr>
@@ -161,7 +183,7 @@
           <w:sz w:val="24"/>
           <w:szCs w:val="24"/>
         </w:rPr>
-        <w:t>Seguir estándares establecidos y propios(para organización y trabajo)</w:t>
+        <w:t>Seguimiento de unos estándares previamente establecidos por el equipo de proyecto y de unos externos que ya estaban creados para la organización y el desarrollo del proyecto.</w:t>
       </w:r>
     </w:p>
     <w:sectPr>

</xml_diff>